<commit_message>
Atualização dos casos de uso e planeamento e testes
- Atualização dos casos de uso e planeamento e testes
</commit_message>
<xml_diff>
--- a/docs/Testes com utilizadores/ProtocolosGrupoII.docx
+++ b/docs/Testes com utilizadores/ProtocolosGrupoII.docx
@@ -4,7 +4,7 @@
   <w:body>
     <w:p>
       <w:pPr>
-        <w:pStyle w:val="Ttulo1"/>
+        <w:pStyle w:val="Heading1"/>
         <w:rPr>
           <w:rFonts w:eastAsia="Times New Roman"/>
         </w:rPr>
@@ -24,7 +24,7 @@
     </w:p>
     <w:p>
       <w:pPr>
-        <w:pStyle w:val="Ttulo2"/>
+        <w:pStyle w:val="Heading2"/>
         <w:rPr>
           <w:rFonts w:eastAsia="Times New Roman"/>
         </w:rPr>
@@ -72,7 +72,7 @@
     </w:p>
     <w:p>
       <w:pPr>
-        <w:pStyle w:val="Ttulo2"/>
+        <w:pStyle w:val="Heading2"/>
       </w:pPr>
       <w:r>
         <w:t>Preparação</w:t>
@@ -112,7 +112,10 @@
         <w:jc w:val="both"/>
       </w:pPr>
       <w:r>
-        <w:t>Não havendo qualquer indisponibilidade por parte de nenhum elemento do grupo, os papeis de coordenador e observador deverão ser assegurados por:</w:t>
+        <w:t>O</w:t>
+      </w:r>
+      <w:r>
+        <w:t>s papeis de coordenador e observador deverão ser assegurados por:</w:t>
       </w:r>
     </w:p>
     <w:p>
@@ -176,164 +179,7 @@
     </w:p>
     <w:p>
       <w:pPr>
-        <w:pStyle w:val="Ttulo2"/>
-      </w:pPr>
-      <w:r>
-        <w:lastRenderedPageBreak/>
-        <w:t>Início</w:t>
-      </w:r>
-    </w:p>
-    <w:p>
-      <w:pPr>
-        <w:pStyle w:val="NormalWeb"/>
-        <w:spacing w:before="120" w:beforeAutospacing="0" w:after="240" w:afterAutospacing="0"/>
-        <w:jc w:val="both"/>
-      </w:pPr>
-      <w:r>
-        <w:t xml:space="preserve">Os testes deverão começar com a apresentação do </w:t>
-      </w:r>
-      <w:r>
-        <w:rPr>
-          <w:b/>
-        </w:rPr>
-        <w:t>Formulário de Consentimento para teste com utilizadores</w:t>
-      </w:r>
-      <w:r>
-        <w:t>. O utilizador deverá ler o documento cuidadosamente e colocar questões à medida que estas surjam.</w:t>
-      </w:r>
-    </w:p>
-    <w:p>
-      <w:pPr>
-        <w:pStyle w:val="NormalWeb"/>
-        <w:numPr>
-          <w:ilvl w:val="0"/>
-          <w:numId w:val="3"/>
-        </w:numPr>
-        <w:spacing w:before="120" w:beforeAutospacing="0" w:after="0" w:afterAutospacing="0"/>
-        <w:ind w:left="714" w:hanging="357"/>
-        <w:jc w:val="both"/>
-      </w:pPr>
-      <w:r>
-        <w:t>Para prosseguir com o teste, o utilizador tem que assinar o documento,</w:t>
-      </w:r>
-    </w:p>
-    <w:p>
-      <w:pPr>
-        <w:pStyle w:val="NormalWeb"/>
-        <w:numPr>
-          <w:ilvl w:val="0"/>
-          <w:numId w:val="3"/>
-        </w:numPr>
-        <w:spacing w:before="120" w:beforeAutospacing="0" w:after="0" w:afterAutospacing="0"/>
-        <w:ind w:left="714" w:hanging="357"/>
-        <w:jc w:val="both"/>
-      </w:pPr>
-      <w:r>
-        <w:t>Caso o utilizador não assine o documento, a sessão com este utilizador deverá terminar e passar ao utilizador seguinte.</w:t>
-      </w:r>
-    </w:p>
-    <w:p>
-      <w:pPr>
-        <w:pStyle w:val="NormalWeb"/>
-        <w:spacing w:before="120" w:beforeAutospacing="0" w:after="0" w:afterAutospacing="0"/>
-        <w:jc w:val="both"/>
-      </w:pPr>
-    </w:p>
-    <w:p>
-      <w:pPr>
-        <w:pStyle w:val="Ttulo2"/>
-      </w:pPr>
-      <w:r>
-        <w:t>Término</w:t>
-      </w:r>
-    </w:p>
-    <w:p>
-      <w:pPr>
-        <w:pStyle w:val="NormalWeb"/>
-        <w:spacing w:before="120" w:beforeAutospacing="0" w:after="240" w:afterAutospacing="0"/>
-        <w:jc w:val="both"/>
-      </w:pPr>
-      <w:r>
-        <w:t xml:space="preserve">A sessão de testes deverá ser dada como completa após a realização de todas as tarefas contempladas no </w:t>
-      </w:r>
-      <w:r>
-        <w:rPr>
-          <w:b/>
-        </w:rPr>
-        <w:t>Documento com</w:t>
-      </w:r>
-      <w:r>
-        <w:rPr>
-          <w:b/>
-        </w:rPr>
-        <w:t xml:space="preserve"> procedimentos a executar</w:t>
-      </w:r>
-      <w:r>
-        <w:t xml:space="preserve"> ou a pedido do utilizador.</w:t>
-      </w:r>
-    </w:p>
-    <w:p>
-      <w:pPr>
-        <w:pStyle w:val="NormalWeb"/>
-        <w:spacing w:before="120" w:beforeAutospacing="0" w:after="240" w:afterAutospacing="0"/>
-        <w:jc w:val="both"/>
-      </w:pPr>
-      <w:r>
-        <w:t xml:space="preserve">Ao terminar a realização de todas as tarefas, o Coordenador deverá entregar o </w:t>
-      </w:r>
-      <w:r>
-        <w:rPr>
-          <w:b/>
-        </w:rPr>
-        <w:t>Questionário final</w:t>
-      </w:r>
-      <w:r>
-        <w:t xml:space="preserve"> ao Utilizador. Este questionário consiste em questões simples de caráter geral que abrangem todas as tarefas realizadas bem como um espaço para fornecer feedback. Este questionário não deve demorar mais de 5 minutos a preencher.</w:t>
-      </w:r>
-    </w:p>
-    <w:p>
-      <w:pPr>
-        <w:pStyle w:val="NormalWeb"/>
-        <w:spacing w:before="120" w:beforeAutospacing="0" w:after="240" w:afterAutospacing="0"/>
-        <w:jc w:val="both"/>
-      </w:pPr>
-      <w:r>
-        <w:t xml:space="preserve">Após a conclusão do preenchimento do </w:t>
-      </w:r>
-      <w:r>
-        <w:rPr>
-          <w:b/>
-        </w:rPr>
-        <w:t>Questionário final</w:t>
-      </w:r>
-      <w:r>
-        <w:t>, não será esperado mais nada do utilizador. O Coordenador, Observador e Auxiliar de testes deverão preparar o ambiente de teste para acomodar o próximo utilizador.</w:t>
-      </w:r>
-    </w:p>
-    <w:p>
-      <w:pPr>
-        <w:pStyle w:val="NormalWeb"/>
-        <w:spacing w:before="120" w:beforeAutospacing="0" w:after="240" w:afterAutospacing="0"/>
-        <w:jc w:val="both"/>
-      </w:pPr>
-    </w:p>
-    <w:p>
-      <w:pPr>
-        <w:spacing w:after="160" w:line="259" w:lineRule="auto"/>
-        <w:rPr>
-          <w:b/>
-          <w:bCs/>
-          <w:sz w:val="36"/>
-          <w:szCs w:val="36"/>
-        </w:rPr>
-      </w:pPr>
-      <w:r>
-        <w:br w:type="page"/>
-      </w:r>
-    </w:p>
-    <w:p>
-      <w:pPr>
-        <w:pStyle w:val="Ttulo2"/>
+        <w:pStyle w:val="Heading2"/>
       </w:pPr>
       <w:r>
         <w:lastRenderedPageBreak/>
@@ -513,7 +359,7 @@
     </w:p>
     <w:p>
       <w:pPr>
-        <w:pStyle w:val="Ttulo2"/>
+        <w:pStyle w:val="Heading2"/>
       </w:pPr>
       <w:r>
         <w:lastRenderedPageBreak/>
@@ -681,7 +527,7 @@
     </w:p>
     <w:p>
       <w:pPr>
-        <w:pStyle w:val="Ttulo2"/>
+        <w:pStyle w:val="Heading2"/>
       </w:pPr>
       <w:r>
         <w:t>Utilizador</w:t>
@@ -728,41 +574,33 @@
         <w:rPr>
           <w:b/>
         </w:rPr>
-        <w:t>nto com procedimentos a executar</w:t>
-      </w:r>
-      <w:r>
-        <w:t>.</w:t>
-      </w:r>
-    </w:p>
-    <w:p>
-      <w:pPr>
-        <w:pStyle w:val="Texto"/>
-      </w:pPr>
-      <w:r>
-        <w:t>É fortemente encorajado que o utilizador pense em voz alta ao realizar cada tarefa e que ofereça feedback e sugestões que possam melhorar a usabilidade do sistema.</w:t>
-      </w:r>
-    </w:p>
-    <w:p>
-      <w:pPr>
-        <w:pStyle w:val="Texto"/>
-      </w:pPr>
-      <w:r>
-        <w:t xml:space="preserve">Este deverá ainda dispor-se a preencher o </w:t>
+        <w:t>nto com</w:t>
       </w:r>
       <w:r>
         <w:rPr>
           <w:b/>
         </w:rPr>
-        <w:t>Questionário final</w:t>
-      </w:r>
-      <w:r>
-        <w:t xml:space="preserve"> que lhe será apresentado no final da sessão de testes.</w:t>
+        <w:t xml:space="preserve"> tarefas</w:t>
+      </w:r>
+      <w:bookmarkStart w:id="1" w:name="_GoBack"/>
+      <w:bookmarkEnd w:id="1"/>
+      <w:r>
+        <w:rPr>
+          <w:b/>
+        </w:rPr>
+        <w:t xml:space="preserve"> a executar</w:t>
+      </w:r>
+      <w:r>
+        <w:t>.</w:t>
       </w:r>
     </w:p>
     <w:p>
       <w:pPr>
         <w:pStyle w:val="Texto"/>
       </w:pPr>
+      <w:r>
+        <w:t>É fortemente encorajado que o utilizador pense em voz alta ao realizar cada tarefa e que ofereça feedback e sugestões que possam melhorar a usabilidade do sistema.</w:t>
+      </w:r>
     </w:p>
     <w:p>
       <w:pPr>
@@ -846,8 +684,6 @@
       <w:r>
         <w:t>.</w:t>
       </w:r>
-      <w:bookmarkStart w:id="1" w:name="_GoBack"/>
-      <w:bookmarkEnd w:id="1"/>
     </w:p>
     <w:sectPr>
       <w:headerReference w:type="default" r:id="rId7"/>
@@ -904,7 +740,7 @@
         <w:sdtContent>
           <w:p>
             <w:pPr>
-              <w:pStyle w:val="Rodap"/>
+              <w:pStyle w:val="Footer"/>
               <w:jc w:val="right"/>
             </w:pPr>
             <w:r>
@@ -992,7 +828,7 @@
   </w:sdt>
   <w:p>
     <w:pPr>
-      <w:pStyle w:val="Rodap"/>
+      <w:pStyle w:val="Footer"/>
     </w:pPr>
   </w:p>
 </w:ftr>
@@ -1021,7 +857,7 @@
 <w:hdr xmlns:wpc="http://schemas.microsoft.com/office/word/2010/wordprocessingCanvas" xmlns:cx="http://schemas.microsoft.com/office/drawing/2014/chartex" xmlns:cx1="http://schemas.microsoft.com/office/drawing/2015/9/8/chartex" xmlns:cx2="http://schemas.microsoft.com/office/drawing/2015/10/21/chartex" xmlns:cx3="http://schemas.microsoft.com/office/drawing/2016/5/9/chartex" xmlns:cx4="http://schemas.microsoft.com/office/drawing/2016/5/10/chartex" xmlns:cx5="http://schemas.microsoft.com/office/drawing/2016/5/11/chartex" xmlns:cx6="http://schemas.microsoft.com/office/drawing/2016/5/12/chartex" xmlns:cx7="http://schemas.microsoft.com/office/drawing/2016/5/13/chartex" xmlns:cx8="http://schemas.microsoft.com/office/drawing/2016/5/14/chartex" xmlns:mc="http://schemas.openxmlformats.org/markup-compatibility/2006" xmlns:aink="http://schemas.microsoft.com/office/drawing/2016/ink" xmlns:am3d="http://schemas.microsoft.com/office/drawing/2017/model3d" xmlns:o="urn:schemas-microsoft-com:office:office" xmlns:r="http://schemas.openxmlformats.org/officeDocument/2006/relationships" xmlns:m="http://schemas.openxmlformats.org/officeDocument/2006/math" xmlns:v="urn:schemas-microsoft-com:vml" xmlns:wp14="http://schemas.microsoft.com/office/word/2010/wordprocessingDrawing" xmlns:wp="http://schemas.openxmlformats.org/drawingml/2006/wordprocessingDrawing" xmlns:w10="urn:schemas-microsoft-com:office:word" xmlns:w="http://schemas.openxmlformats.org/wordprocessingml/2006/main" xmlns:w14="http://schemas.microsoft.com/office/word/2010/wordml" xmlns:w15="http://schemas.microsoft.com/office/word/2012/wordml" xmlns:w16cid="http://schemas.microsoft.com/office/word/2016/wordml/cid" xmlns:w16se="http://schemas.microsoft.com/office/word/2015/wordml/symex" xmlns:wpg="http://schemas.microsoft.com/office/word/2010/wordprocessingGroup" xmlns:wpi="http://schemas.microsoft.com/office/word/2010/wordprocessingInk" xmlns:wne="http://schemas.microsoft.com/office/word/2006/wordml" xmlns:wps="http://schemas.microsoft.com/office/word/2010/wordprocessingShape" mc:Ignorable="w14 w15 w16se w16cid wp14">
   <w:p>
     <w:pPr>
-      <w:pStyle w:val="Cabealho"/>
+      <w:pStyle w:val="Header"/>
       <w:jc w:val="center"/>
       <w:rPr>
         <w:sz w:val="18"/>
@@ -1048,25 +884,6 @@
         <w:szCs w:val="18"/>
       </w:rPr>
       <w:t>Projeto Temático em Desenvolvimento Web Grupo II</w:t>
-    </w:r>
-  </w:p>
-  <w:p>
-    <w:pPr>
-      <w:pStyle w:val="Cabealho"/>
-      <w:jc w:val="center"/>
-    </w:pPr>
-    <w:r>
-      <w:tab/>
-    </w:r>
-    <w:r>
-      <w:tab/>
-    </w:r>
-    <w:r>
-      <w:rPr>
-        <w:sz w:val="18"/>
-        <w:szCs w:val="18"/>
-      </w:rPr>
-      <w:t>26 novembro de 2018</w:t>
     </w:r>
   </w:p>
 </w:hdr>
@@ -2913,6 +2730,7 @@
     <w:lsdException w:name="HTML Sample" w:semiHidden="1" w:unhideWhenUsed="1"/>
     <w:lsdException w:name="HTML Typewriter" w:semiHidden="1" w:unhideWhenUsed="1"/>
     <w:lsdException w:name="HTML Variable" w:semiHidden="1" w:unhideWhenUsed="1"/>
+    <w:lsdException w:name="Normal Table" w:semiHidden="1" w:unhideWhenUsed="1"/>
     <w:lsdException w:name="annotation subject" w:semiHidden="1" w:unhideWhenUsed="1"/>
     <w:lsdException w:name="No List" w:semiHidden="1" w:unhideWhenUsed="1"/>
     <w:lsdException w:name="Outline List 1" w:semiHidden="1" w:unhideWhenUsed="1"/>
@@ -2956,8 +2774,10 @@
     <w:lsdException w:name="Table Elegant" w:semiHidden="1" w:unhideWhenUsed="1"/>
     <w:lsdException w:name="Table Professional" w:semiHidden="1" w:unhideWhenUsed="1"/>
     <w:lsdException w:name="Table Subtle 1" w:semiHidden="1" w:unhideWhenUsed="1"/>
+    <w:lsdException w:name="Table Subtle 2" w:semiHidden="1" w:unhideWhenUsed="1"/>
     <w:lsdException w:name="Table Web 1" w:semiHidden="1" w:unhideWhenUsed="1"/>
     <w:lsdException w:name="Table Web 2" w:semiHidden="1" w:unhideWhenUsed="1"/>
+    <w:lsdException w:name="Table Web 3" w:semiHidden="1" w:unhideWhenUsed="1"/>
     <w:lsdException w:name="Balloon Text" w:semiHidden="1" w:unhideWhenUsed="1"/>
     <w:lsdException w:name="Table Grid" w:uiPriority="39"/>
     <w:lsdException w:name="Table Theme" w:semiHidden="1" w:unhideWhenUsed="1"/>
@@ -3195,10 +3015,10 @@
       <w:lang w:eastAsia="pt-PT"/>
     </w:rPr>
   </w:style>
-  <w:style w:type="paragraph" w:styleId="Ttulo1">
+  <w:style w:type="paragraph" w:styleId="Heading1">
     <w:name w:val="heading 1"/>
     <w:basedOn w:val="Normal"/>
-    <w:link w:val="Ttulo1Carter"/>
+    <w:link w:val="Heading1Char"/>
     <w:uiPriority w:val="9"/>
     <w:qFormat/>
     <w:rsid w:val="008B5A5D"/>
@@ -3214,10 +3034,10 @@
       <w:szCs w:val="48"/>
     </w:rPr>
   </w:style>
-  <w:style w:type="paragraph" w:styleId="Ttulo2">
+  <w:style w:type="paragraph" w:styleId="Heading2">
     <w:name w:val="heading 2"/>
     <w:basedOn w:val="Normal"/>
-    <w:link w:val="Ttulo2Carter"/>
+    <w:link w:val="Heading2Char"/>
     <w:uiPriority w:val="9"/>
     <w:qFormat/>
     <w:rsid w:val="008B5A5D"/>
@@ -3232,13 +3052,13 @@
       <w:szCs w:val="36"/>
     </w:rPr>
   </w:style>
-  <w:style w:type="character" w:default="1" w:styleId="Tipodeletrapredefinidodopargrafo">
+  <w:style w:type="character" w:default="1" w:styleId="DefaultParagraphFont">
     <w:name w:val="Default Paragraph Font"/>
     <w:uiPriority w:val="1"/>
     <w:semiHidden/>
     <w:unhideWhenUsed/>
   </w:style>
-  <w:style w:type="table" w:default="1" w:styleId="Tabelanormal">
+  <w:style w:type="table" w:default="1" w:styleId="TableNormal">
     <w:name w:val="Normal Table"/>
     <w:uiPriority w:val="99"/>
     <w:semiHidden/>
@@ -3253,16 +3073,16 @@
       </w:tblCellMar>
     </w:tblPr>
   </w:style>
-  <w:style w:type="numbering" w:default="1" w:styleId="Semlista">
+  <w:style w:type="numbering" w:default="1" w:styleId="NoList">
     <w:name w:val="No List"/>
     <w:uiPriority w:val="99"/>
     <w:semiHidden/>
     <w:unhideWhenUsed/>
   </w:style>
-  <w:style w:type="paragraph" w:styleId="Cabealho">
+  <w:style w:type="paragraph" w:styleId="Header">
     <w:name w:val="header"/>
     <w:basedOn w:val="Normal"/>
-    <w:link w:val="CabealhoCarter"/>
+    <w:link w:val="HeaderChar"/>
     <w:uiPriority w:val="99"/>
     <w:unhideWhenUsed/>
     <w:rsid w:val="008B5A5D"/>
@@ -3273,17 +3093,17 @@
       </w:tabs>
     </w:pPr>
   </w:style>
-  <w:style w:type="character" w:customStyle="1" w:styleId="CabealhoCarter">
-    <w:name w:val="Cabeçalho Caráter"/>
-    <w:basedOn w:val="Tipodeletrapredefinidodopargrafo"/>
-    <w:link w:val="Cabealho"/>
+  <w:style w:type="character" w:customStyle="1" w:styleId="HeaderChar">
+    <w:name w:val="Header Char"/>
+    <w:basedOn w:val="DefaultParagraphFont"/>
+    <w:link w:val="Header"/>
     <w:uiPriority w:val="99"/>
     <w:rsid w:val="008B5A5D"/>
   </w:style>
-  <w:style w:type="paragraph" w:styleId="Rodap">
+  <w:style w:type="paragraph" w:styleId="Footer">
     <w:name w:val="footer"/>
     <w:basedOn w:val="Normal"/>
-    <w:link w:val="RodapCarter"/>
+    <w:link w:val="FooterChar"/>
     <w:uiPriority w:val="99"/>
     <w:unhideWhenUsed/>
     <w:rsid w:val="008B5A5D"/>
@@ -3294,17 +3114,17 @@
       </w:tabs>
     </w:pPr>
   </w:style>
-  <w:style w:type="character" w:customStyle="1" w:styleId="RodapCarter">
-    <w:name w:val="Rodapé Caráter"/>
-    <w:basedOn w:val="Tipodeletrapredefinidodopargrafo"/>
-    <w:link w:val="Rodap"/>
+  <w:style w:type="character" w:customStyle="1" w:styleId="FooterChar">
+    <w:name w:val="Footer Char"/>
+    <w:basedOn w:val="DefaultParagraphFont"/>
+    <w:link w:val="Footer"/>
     <w:uiPriority w:val="99"/>
     <w:rsid w:val="008B5A5D"/>
   </w:style>
-  <w:style w:type="character" w:customStyle="1" w:styleId="Ttulo1Carter">
-    <w:name w:val="Título 1 Caráter"/>
-    <w:basedOn w:val="Tipodeletrapredefinidodopargrafo"/>
-    <w:link w:val="Ttulo1"/>
+  <w:style w:type="character" w:customStyle="1" w:styleId="Heading1Char">
+    <w:name w:val="Heading 1 Char"/>
+    <w:basedOn w:val="DefaultParagraphFont"/>
+    <w:link w:val="Heading1"/>
     <w:uiPriority w:val="9"/>
     <w:rsid w:val="008B5A5D"/>
     <w:rPr>
@@ -3317,10 +3137,10 @@
       <w:lang w:eastAsia="pt-PT"/>
     </w:rPr>
   </w:style>
-  <w:style w:type="character" w:customStyle="1" w:styleId="Ttulo2Carter">
-    <w:name w:val="Título 2 Caráter"/>
-    <w:basedOn w:val="Tipodeletrapredefinidodopargrafo"/>
-    <w:link w:val="Ttulo2"/>
+  <w:style w:type="character" w:customStyle="1" w:styleId="Heading2Char">
+    <w:name w:val="Heading 2 Char"/>
+    <w:basedOn w:val="DefaultParagraphFont"/>
+    <w:link w:val="Heading2"/>
     <w:uiPriority w:val="9"/>
     <w:rsid w:val="008B5A5D"/>
     <w:rPr>
@@ -3335,7 +3155,7 @@
   <w:style w:type="paragraph" w:styleId="NormalWeb">
     <w:name w:val="Normal (Web)"/>
     <w:basedOn w:val="Normal"/>
-    <w:link w:val="NormalWebCarter"/>
+    <w:link w:val="NormalWebChar"/>
     <w:uiPriority w:val="99"/>
     <w:unhideWhenUsed/>
     <w:rsid w:val="008B5A5D"/>
@@ -3354,9 +3174,9 @@
       <w:jc w:val="both"/>
     </w:pPr>
   </w:style>
-  <w:style w:type="character" w:customStyle="1" w:styleId="NormalWebCarter">
-    <w:name w:val="Normal (Web) Caráter"/>
-    <w:basedOn w:val="Tipodeletrapredefinidodopargrafo"/>
+  <w:style w:type="character" w:customStyle="1" w:styleId="NormalWebChar">
+    <w:name w:val="Normal (Web) Char"/>
+    <w:basedOn w:val="DefaultParagraphFont"/>
     <w:link w:val="NormalWeb"/>
     <w:uiPriority w:val="99"/>
     <w:rsid w:val="008B5A5D"/>
@@ -3369,7 +3189,7 @@
   </w:style>
   <w:style w:type="character" w:customStyle="1" w:styleId="TextoCarter">
     <w:name w:val="Texto Caráter"/>
-    <w:basedOn w:val="NormalWebCarter"/>
+    <w:basedOn w:val="NormalWebChar"/>
     <w:link w:val="Texto"/>
     <w:rsid w:val="008B5A5D"/>
     <w:rPr>

</xml_diff>